<commit_message>
Added samples of Charts
</commit_message>
<xml_diff>
--- a/Paragraphs/Extract-ole-object/.NET-Standard/Extract-ole-object/Template.docx
+++ b/Paragraphs/Extract-ole-object/.NET-Standard/Extract-ole-object/Template.docx
@@ -3,8 +3,58 @@
 <w:document xmlns:wpc="http://schemas.microsoft.com/office/word/2010/wordprocessingCanvas" xmlns:cx="http://schemas.microsoft.com/office/drawing/2014/chartex" xmlns:cx1="http://schemas.microsoft.com/office/drawing/2015/9/8/chartex" xmlns:cx2="http://schemas.microsoft.com/office/drawing/2015/10/21/chartex" xmlns:cx3="http://schemas.microsoft.com/office/drawing/2016/5/9/chartex" xmlns:cx4="http://schemas.microsoft.com/office/drawing/2016/5/10/chartex" xmlns:cx5="http://schemas.microsoft.com/office/drawing/2016/5/11/chartex" xmlns:cx6="http://schemas.microsoft.com/office/drawing/2016/5/12/chartex" xmlns:cx7="http://schemas.microsoft.com/office/drawing/2016/5/13/chartex" xmlns:cx8="http://schemas.microsoft.com/office/drawing/2016/5/14/chartex" xmlns:mc="http://schemas.openxmlformats.org/markup-compatibility/2006" xmlns:aink="http://schemas.microsoft.com/office/drawing/2016/ink" xmlns:am3d="http://schemas.microsoft.com/office/drawing/2017/model3d" xmlns:o="urn:schemas-microsoft-com:office:office" xmlns:r="http://schemas.openxmlformats.org/officeDocument/2006/relationships" xmlns:m="http://schemas.openxmlformats.org/officeDocument/2006/math" xmlns:v="urn:schemas-microsoft-com:vml" xmlns:wp14="http://schemas.microsoft.com/office/word/2010/wordprocessingDrawing" xmlns:wp="http://schemas.openxmlformats.org/drawingml/2006/wordprocessingDrawing" xmlns:w10="urn:schemas-microsoft-com:office:word" xmlns:w="http://schemas.openxmlformats.org/wordprocessingml/2006/main" xmlns:w14="http://schemas.microsoft.com/office/word/2010/wordml" xmlns:w15="http://schemas.microsoft.com/office/word/2012/wordml" xmlns:w16cex="http://schemas.microsoft.com/office/word/2018/wordml/cex" xmlns:w16cid="http://schemas.microsoft.com/office/word/2016/wordml/cid" xmlns:w16="http://schemas.microsoft.com/office/word/2018/wordml" xmlns:w16sdtdh="http://schemas.microsoft.com/office/word/2020/wordml/sdtdatahash" xmlns:w16se="http://schemas.microsoft.com/office/word/2015/wordml/symex" xmlns:wpg="http://schemas.microsoft.com/office/word/2010/wordprocessingGroup" xmlns:wpi="http://schemas.microsoft.com/office/word/2010/wordprocessingInk" xmlns:wne="http://schemas.microsoft.com/office/word/2006/wordml" xmlns:wps="http://schemas.microsoft.com/office/word/2010/wordprocessingShape" mc:Ignorable="w14 w15 w16se w16cid w16 w16cex w16sdtdh wp14">
   <w:body>
     <w:p>
+      <w:pPr>
+        <w:jc w:val="center"/>
+        <w:rPr>
+          <w:b/>
+          <w:bCs/>
+          <w:color w:val="002060"/>
+          <w:sz w:val="40"/>
+          <w:szCs w:val="40"/>
+        </w:rPr>
+      </w:pPr>
       <w:r>
-        <w:object w:dxaOrig="4500" w:dyaOrig="4500" w14:anchorId="3349A3C9">
+        <w:rPr>
+          <w:b/>
+          <w:bCs/>
+          <w:color w:val="002060"/>
+          <w:sz w:val="40"/>
+          <w:szCs w:val="40"/>
+        </w:rPr>
+        <w:t xml:space="preserve">Attendance </w:t>
+      </w:r>
+      <w:r>
+        <w:rPr>
+          <w:b/>
+          <w:bCs/>
+          <w:color w:val="002060"/>
+          <w:sz w:val="40"/>
+          <w:szCs w:val="40"/>
+        </w:rPr>
+        <w:t>R</w:t>
+      </w:r>
+      <w:r>
+        <w:rPr>
+          <w:b/>
+          <w:bCs/>
+          <w:color w:val="002060"/>
+          <w:sz w:val="40"/>
+          <w:szCs w:val="40"/>
+        </w:rPr>
+        <w:t>eport</w:t>
+      </w:r>
+    </w:p>
+    <w:p/>
+    <w:p>
+      <w:r>
+        <w:t>You can find the attendance details of employees with Employee Name, Supervisor, Present Count, Absent Count, Leave Count, Unplanned%, Planned% and dates for a particular month in the attachment.</w:t>
+      </w:r>
+    </w:p>
+    <w:p/>
+    <w:p/>
+    <w:p>
+      <w:r>
+        <w:object w:dxaOrig="1600" w:dyaOrig="1600" w14:anchorId="1B4B248E">
           <v:shapetype id="_x0000_t75" coordsize="21600,21600" o:spt="75" o:preferrelative="t" path="m@4@5l@4@11@9@11@9@5xe" filled="f" stroked="f">
             <v:stroke joinstyle="miter"/>
             <v:formulas>
@@ -24,10 +74,10 @@
             <v:path o:extrusionok="f" gradientshapeok="t" o:connecttype="rect"/>
             <o:lock v:ext="edit" aspectratio="t"/>
           </v:shapetype>
-          <v:shape id="_x0000_i1025" type="#_x0000_t75" style="width:1in;height:1in;visibility:visible;mso-position-horizontal-relative:margin;mso-position-vertical-relative:margin" o:ole="" o:bordertopcolor="black" o:borderleftcolor="black" o:borderbottomcolor="black" o:borderrightcolor="black">
+          <v:shape id="_x0000_i1025" type="#_x0000_t75" style="width:80pt;height:80pt;visibility:visible;mso-position-horizontal-relative:margin;mso-position-vertical-relative:margin" o:ole="" o:bordertopcolor="black" o:borderleftcolor="black" o:borderbottomcolor="black" o:borderrightcolor="black">
             <v:imagedata r:id="rId6" o:title=""/>
           </v:shape>
-          <o:OLEObject Type="Embed" ProgID="Excel.Sheet.12" ShapeID="_x0000_i1025" DrawAspect="Icon" ObjectID="_1704788182" r:id="rId7"/>
+          <o:OLEObject Type="Embed" ProgID="Excel.Sheet.12" ShapeID="_x0000_i1025" DrawAspect="Icon" ObjectID="_1706543696" r:id="rId7"/>
         </w:object>
       </w:r>
     </w:p>
@@ -90,7 +140,7 @@
       <mc:AlternateContent>
         <mc:Choice Requires="wps">
           <w:drawing>
-            <wp:anchor distT="0" distB="0" distL="0" distR="0" simplePos="0" relativeHeight="3072" behindDoc="1" locked="0" layoutInCell="1" allowOverlap="1" wp14:anchorId="1CBB5D74" wp14:editId="5AFCDA58">
+            <wp:anchor distT="0" distB="0" distL="0" distR="0" simplePos="0" relativeHeight="3072" behindDoc="1" locked="0" layoutInCell="1" allowOverlap="1" wp14:anchorId="4E0437B5" wp14:editId="12DA0A7A">
               <wp:simplePos x="0" y="0"/>
               <wp:positionH relativeFrom="margin">
                 <wp:align>center</wp:align>
@@ -154,7 +204,7 @@
         </mc:Choice>
         <mc:Fallback>
           <w:pict>
-            <v:rect w14:anchorId="1CBB5D74" id="Rectangle" o:spid="_x0000_s1026" style="position:absolute;margin-left:0;margin-top:0;width:281pt;height:25pt;z-index:-503313408;visibility:visible;mso-wrap-style:square;mso-wrap-distance-left:0;mso-wrap-distance-top:0;mso-wrap-distance-right:0;mso-wrap-distance-bottom:0;mso-position-horizontal:center;mso-position-horizontal-relative:margin;mso-position-vertical:absolute;mso-position-vertical-relative:page;v-text-anchor:top" o:gfxdata="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" stroked="f" strokeweight="1pt">
+            <v:rect w14:anchorId="4E0437B5" id="Rectangle" o:spid="_x0000_s1026" style="position:absolute;margin-left:0;margin-top:0;width:281pt;height:25pt;z-index:-503313408;visibility:visible;mso-wrap-style:square;mso-wrap-distance-left:0;mso-wrap-distance-top:0;mso-wrap-distance-right:0;mso-wrap-distance-bottom:0;mso-position-horizontal:center;mso-position-horizontal-relative:margin;mso-position-vertical:absolute;mso-position-vertical-relative:page;v-text-anchor:top" o:gfxdata="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" stroked="f" strokeweight="1pt">
               <v:textbox inset="2.50014mm,1.3mm,2.50014mm,1.3mm">
                 <w:txbxContent>
                   <w:p>
@@ -190,7 +240,7 @@
       <mc:AlternateContent>
         <mc:Choice Requires="wps">
           <w:drawing>
-            <wp:anchor distT="0" distB="0" distL="0" distR="0" simplePos="0" relativeHeight="4096" behindDoc="1" locked="0" layoutInCell="1" allowOverlap="1" wp14:anchorId="53452921" wp14:editId="1F47ABA9">
+            <wp:anchor distT="0" distB="0" distL="0" distR="0" simplePos="0" relativeHeight="4096" behindDoc="1" locked="0" layoutInCell="1" allowOverlap="1" wp14:anchorId="77D93DC6" wp14:editId="6423CE89">
               <wp:simplePos x="0" y="0"/>
               <wp:positionH relativeFrom="margin">
                 <wp:align>center</wp:align>
@@ -254,7 +304,7 @@
         </mc:Choice>
         <mc:Fallback>
           <w:pict>
-            <v:rect w14:anchorId="53452921" id="_x0000_s1027" style="position:absolute;margin-left:0;margin-top:0;width:281pt;height:25pt;z-index:-503312384;visibility:visible;mso-wrap-style:square;mso-wrap-distance-left:0;mso-wrap-distance-top:0;mso-wrap-distance-right:0;mso-wrap-distance-bottom:0;mso-position-horizontal:center;mso-position-horizontal-relative:margin;mso-position-vertical:absolute;mso-position-vertical-relative:page;v-text-anchor:top" o:gfxdata="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" stroked="f" strokeweight="1pt">
+            <v:rect w14:anchorId="77D93DC6" id="_x0000_s1027" style="position:absolute;margin-left:0;margin-top:0;width:281pt;height:25pt;z-index:-503312384;visibility:visible;mso-wrap-style:square;mso-wrap-distance-left:0;mso-wrap-distance-top:0;mso-wrap-distance-right:0;mso-wrap-distance-bottom:0;mso-position-horizontal:center;mso-position-horizontal-relative:margin;mso-position-vertical:absolute;mso-position-vertical-relative:page;v-text-anchor:top" o:gfxdata="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" stroked="f" strokeweight="1pt">
               <v:textbox inset="2.50014mm,1.3mm,2.50014mm,1.3mm">
                 <w:txbxContent>
                   <w:p>
@@ -725,7 +775,7 @@
     <w:link w:val="FooterChar"/>
     <w:uiPriority w:val="99"/>
     <w:unhideWhenUsed/>
-    <w:rsid w:val="002C0F1E"/>
+    <w:rsid w:val="006E4CF2"/>
     <w:pPr>
       <w:tabs>
         <w:tab w:val="center" w:pos="4680"/>
@@ -738,7 +788,7 @@
     <w:basedOn w:val="DefaultParagraphFont"/>
     <w:link w:val="Footer"/>
     <w:uiPriority w:val="99"/>
-    <w:rsid w:val="002C0F1E"/>
+    <w:rsid w:val="006E4CF2"/>
     <w:rPr>
       <w:sz w:val="24"/>
       <w:szCs w:val="24"/>
@@ -752,7 +802,7 @@
     <w:uiPriority w:val="99"/>
     <w:semiHidden/>
     <w:unhideWhenUsed/>
-    <w:rsid w:val="002C0F1E"/>
+    <w:rsid w:val="006E4CF2"/>
     <w:pPr>
       <w:tabs>
         <w:tab w:val="center" w:pos="4680"/>
@@ -766,7 +816,7 @@
     <w:link w:val="Header"/>
     <w:uiPriority w:val="99"/>
     <w:semiHidden/>
-    <w:rsid w:val="002C0F1E"/>
+    <w:rsid w:val="006E4CF2"/>
     <w:rPr>
       <w:sz w:val="24"/>
       <w:szCs w:val="24"/>

</xml_diff>